<commit_message>
adding test case and diagram to doc
</commit_message>
<xml_diff>
--- a/src/SOEN 423 Final project documentation.docx
+++ b/src/SOEN 423 Final project documentation.docx
@@ -1,6 +1,6 @@
 
 <file path=word/document.xml><?xml version="1.0" encoding="utf-8"?>
-<w:document xmlns:wpc="http://schemas.microsoft.com/office/word/2010/wordprocessingCanvas" xmlns:cx="http://schemas.microsoft.com/office/drawing/2014/chartex" xmlns:cx1="http://schemas.microsoft.com/office/drawing/2015/9/8/chartex" xmlns:cx2="http://schemas.microsoft.com/office/drawing/2015/10/21/chartex" xmlns:cx3="http://schemas.microsoft.com/office/drawing/2016/5/9/chartex" xmlns:cx4="http://schemas.microsoft.com/office/drawing/2016/5/10/chartex" xmlns:cx5="http://schemas.microsoft.com/office/drawing/2016/5/11/chartex" xmlns:cx6="http://schemas.microsoft.com/office/drawing/2016/5/12/chartex" xmlns:cx7="http://schemas.microsoft.com/office/drawing/2016/5/13/chartex" xmlns:cx8="http://schemas.microsoft.com/office/drawing/2016/5/14/chartex" xmlns:mc="http://schemas.openxmlformats.org/markup-compatibility/2006" xmlns:aink="http://schemas.microsoft.com/office/drawing/2016/ink" xmlns:am3d="http://schemas.microsoft.com/office/drawing/2017/model3d" xmlns:o="urn:schemas-microsoft-com:office:office" xmlns:r="http://schemas.openxmlformats.org/officeDocument/2006/relationships" xmlns:m="http://schemas.openxmlformats.org/officeDocument/2006/math" xmlns:v="urn:schemas-microsoft-com:vml" xmlns:wp14="http://schemas.microsoft.com/office/word/2010/wordprocessingDrawing" xmlns:wp="http://schemas.openxmlformats.org/drawingml/2006/wordprocessingDrawing" xmlns:w10="urn:schemas-microsoft-com:office:word" xmlns:w="http://schemas.openxmlformats.org/wordprocessingml/2006/main" xmlns:w14="http://schemas.microsoft.com/office/word/2010/wordml" xmlns:w15="http://schemas.microsoft.com/office/word/2012/wordml" xmlns:w16cid="http://schemas.microsoft.com/office/word/2016/wordml/cid" xmlns:w16se="http://schemas.microsoft.com/office/word/2015/wordml/symex" xmlns:wpg="http://schemas.microsoft.com/office/word/2010/wordprocessingGroup" xmlns:wpi="http://schemas.microsoft.com/office/word/2010/wordprocessingInk" xmlns:wne="http://schemas.microsoft.com/office/word/2006/wordml" xmlns:wps="http://schemas.microsoft.com/office/word/2010/wordprocessingShape" mc:Ignorable="w14 w15 w16se w16cid wp14">
+<w:document xmlns:wpc="http://schemas.microsoft.com/office/word/2010/wordprocessingCanvas" xmlns:cx="http://schemas.microsoft.com/office/drawing/2014/chartex" xmlns:cx1="http://schemas.microsoft.com/office/drawing/2015/9/8/chartex" xmlns:mc="http://schemas.openxmlformats.org/markup-compatibility/2006" xmlns:o="urn:schemas-microsoft-com:office:office" xmlns:r="http://schemas.openxmlformats.org/officeDocument/2006/relationships" xmlns:m="http://schemas.openxmlformats.org/officeDocument/2006/math" xmlns:v="urn:schemas-microsoft-com:vml" xmlns:wp14="http://schemas.microsoft.com/office/word/2010/wordprocessingDrawing" xmlns:wp="http://schemas.openxmlformats.org/drawingml/2006/wordprocessingDrawing" xmlns:w10="urn:schemas-microsoft-com:office:word" xmlns:w="http://schemas.openxmlformats.org/wordprocessingml/2006/main" xmlns:w14="http://schemas.microsoft.com/office/word/2010/wordml" xmlns:w15="http://schemas.microsoft.com/office/word/2012/wordml" xmlns:w16se="http://schemas.microsoft.com/office/word/2015/wordml/symex" xmlns:wpg="http://schemas.microsoft.com/office/word/2010/wordprocessingGroup" xmlns:wpi="http://schemas.microsoft.com/office/word/2010/wordprocessingInk" xmlns:wne="http://schemas.microsoft.com/office/word/2006/wordml" xmlns:wps="http://schemas.microsoft.com/office/word/2010/wordprocessingShape" mc:Ignorable="w14 w15 w16se wp14">
   <w:body>
     <w:p>
       <w:pPr>
@@ -667,25 +667,7 @@
           <w:sz w:val="24"/>
           <w:szCs w:val="24"/>
         </w:rPr>
-        <w:t>………………………………………………</w:t>
-      </w:r>
-      <w:proofErr w:type="gramStart"/>
-      <w:r>
-        <w:rPr>
-          <w:rFonts w:ascii="Times New Roman" w:eastAsia="Times New Roman" w:hAnsi="Times New Roman" w:cs="Times New Roman"/>
-          <w:sz w:val="24"/>
-          <w:szCs w:val="24"/>
-        </w:rPr>
-        <w:t>…..</w:t>
-      </w:r>
-      <w:proofErr w:type="gramEnd"/>
-      <w:r>
-        <w:rPr>
-          <w:rFonts w:ascii="Times New Roman" w:eastAsia="Times New Roman" w:hAnsi="Times New Roman" w:cs="Times New Roman"/>
-          <w:sz w:val="24"/>
-          <w:szCs w:val="24"/>
-        </w:rPr>
-        <w:t>3</w:t>
+        <w:t>…………………………………………………..3</w:t>
       </w:r>
     </w:p>
     <w:p>
@@ -869,25 +851,7 @@
           <w:sz w:val="24"/>
           <w:szCs w:val="24"/>
         </w:rPr>
-        <w:t>……………………………………………………</w:t>
-      </w:r>
-      <w:proofErr w:type="gramStart"/>
-      <w:r>
-        <w:rPr>
-          <w:rFonts w:ascii="Times New Roman" w:eastAsia="Times New Roman" w:hAnsi="Times New Roman" w:cs="Times New Roman"/>
-          <w:sz w:val="24"/>
-          <w:szCs w:val="24"/>
-        </w:rPr>
-        <w:t>…..</w:t>
-      </w:r>
-      <w:proofErr w:type="gramEnd"/>
-      <w:r>
-        <w:rPr>
-          <w:rFonts w:ascii="Times New Roman" w:eastAsia="Times New Roman" w:hAnsi="Times New Roman" w:cs="Times New Roman"/>
-          <w:sz w:val="24"/>
-          <w:szCs w:val="24"/>
-        </w:rPr>
-        <w:t>4</w:t>
+        <w:t>………………………………………………………..4</w:t>
       </w:r>
     </w:p>
     <w:p>
@@ -939,15 +903,7 @@
           <w:sz w:val="24"/>
           <w:szCs w:val="24"/>
         </w:rPr>
-        <w:t>How we will simulate a Byzantine Failur</w:t>
-      </w:r>
-      <w:r>
-        <w:rPr>
-          <w:rFonts w:ascii="Times New Roman" w:eastAsia="Times New Roman" w:hAnsi="Times New Roman" w:cs="Times New Roman"/>
-          <w:sz w:val="24"/>
-          <w:szCs w:val="24"/>
-        </w:rPr>
-        <w:t>e</w:t>
+        <w:t>How we will simulate a Byzantine Failure</w:t>
       </w:r>
       <w:r>
         <w:rPr>
@@ -1015,25 +971,7 @@
           <w:sz w:val="24"/>
           <w:szCs w:val="24"/>
         </w:rPr>
-        <w:t>……………………………………………………………………</w:t>
-      </w:r>
-      <w:proofErr w:type="gramStart"/>
-      <w:r>
-        <w:rPr>
-          <w:rFonts w:ascii="Times New Roman" w:eastAsia="Times New Roman" w:hAnsi="Times New Roman" w:cs="Times New Roman"/>
-          <w:sz w:val="24"/>
-          <w:szCs w:val="24"/>
-        </w:rPr>
-        <w:t>…..</w:t>
-      </w:r>
-      <w:proofErr w:type="gramEnd"/>
-      <w:r>
-        <w:rPr>
-          <w:rFonts w:ascii="Times New Roman" w:eastAsia="Times New Roman" w:hAnsi="Times New Roman" w:cs="Times New Roman"/>
-          <w:sz w:val="24"/>
-          <w:szCs w:val="24"/>
-        </w:rPr>
-        <w:t>6</w:t>
+        <w:t>………………………………………………………………………..6</w:t>
       </w:r>
     </w:p>
     <w:p>
@@ -1185,8 +1123,6 @@
         </w:rPr>
         <w:t>…………………………………………………………………7</w:t>
       </w:r>
-      <w:bookmarkStart w:id="0" w:name="_GoBack"/>
-      <w:bookmarkEnd w:id="0"/>
     </w:p>
     <w:p>
       <w:pPr>
@@ -1564,17 +1500,7 @@
           <w:szCs w:val="24"/>
           <w:u w:val="single"/>
         </w:rPr>
-        <w:t>1</w:t>
-      </w:r>
-      <w:r>
-        <w:rPr>
-          <w:rFonts w:ascii="Times New Roman" w:eastAsia="Times New Roman" w:hAnsi="Times New Roman" w:cs="Times New Roman"/>
-          <w:b/>
-          <w:sz w:val="24"/>
-          <w:szCs w:val="24"/>
-          <w:u w:val="single"/>
-        </w:rPr>
-        <w:t xml:space="preserve"> </w:t>
+        <w:t xml:space="preserve">1 </w:t>
       </w:r>
       <w:r>
         <w:rPr>
@@ -2613,6 +2539,7 @@
           <w:noProof/>
           <w:sz w:val="24"/>
           <w:szCs w:val="24"/>
+          <w:lang w:val="en-CA" w:eastAsia="en-CA"/>
         </w:rPr>
         <w:drawing>
           <wp:inline distT="114300" distB="114300" distL="114300" distR="114300">
@@ -2957,17 +2884,7 @@
           <w:szCs w:val="24"/>
           <w:u w:val="single"/>
         </w:rPr>
-        <w:t>2</w:t>
-      </w:r>
-      <w:r>
-        <w:rPr>
-          <w:rFonts w:ascii="Times New Roman" w:eastAsia="Times New Roman" w:hAnsi="Times New Roman" w:cs="Times New Roman"/>
-          <w:b/>
-          <w:sz w:val="24"/>
-          <w:szCs w:val="24"/>
-          <w:u w:val="single"/>
-        </w:rPr>
-        <w:t xml:space="preserve">.7 </w:t>
+        <w:t xml:space="preserve">2.7 </w:t>
       </w:r>
       <w:r>
         <w:rPr>
@@ -3291,37 +3208,7 @@
           <w:szCs w:val="24"/>
           <w:u w:val="single"/>
         </w:rPr>
-        <w:t>2</w:t>
-      </w:r>
-      <w:r>
-        <w:rPr>
-          <w:rFonts w:ascii="Times New Roman" w:eastAsia="Times New Roman" w:hAnsi="Times New Roman" w:cs="Times New Roman"/>
-          <w:b/>
-          <w:sz w:val="24"/>
-          <w:szCs w:val="24"/>
-          <w:u w:val="single"/>
-        </w:rPr>
-        <w:t>.</w:t>
-      </w:r>
-      <w:r>
-        <w:rPr>
-          <w:rFonts w:ascii="Times New Roman" w:eastAsia="Times New Roman" w:hAnsi="Times New Roman" w:cs="Times New Roman"/>
-          <w:b/>
-          <w:sz w:val="24"/>
-          <w:szCs w:val="24"/>
-          <w:u w:val="single"/>
-        </w:rPr>
-        <w:t>8</w:t>
-      </w:r>
-      <w:r>
-        <w:rPr>
-          <w:rFonts w:ascii="Times New Roman" w:eastAsia="Times New Roman" w:hAnsi="Times New Roman" w:cs="Times New Roman"/>
-          <w:b/>
-          <w:sz w:val="24"/>
-          <w:szCs w:val="24"/>
-          <w:u w:val="single"/>
-        </w:rPr>
-        <w:t xml:space="preserve"> How we will simulate a Byzantine Failure</w:t>
+        <w:t>2.8 How we will simulate a Byzantine Failure</w:t>
       </w:r>
     </w:p>
     <w:p>
@@ -3370,37 +3257,7 @@
           <w:szCs w:val="24"/>
           <w:u w:val="single"/>
         </w:rPr>
-        <w:t>2</w:t>
-      </w:r>
-      <w:r>
-        <w:rPr>
-          <w:rFonts w:ascii="Times New Roman" w:eastAsia="Times New Roman" w:hAnsi="Times New Roman" w:cs="Times New Roman"/>
-          <w:b/>
-          <w:sz w:val="24"/>
-          <w:szCs w:val="24"/>
-          <w:u w:val="single"/>
-        </w:rPr>
-        <w:t>.</w:t>
-      </w:r>
-      <w:r>
-        <w:rPr>
-          <w:rFonts w:ascii="Times New Roman" w:eastAsia="Times New Roman" w:hAnsi="Times New Roman" w:cs="Times New Roman"/>
-          <w:b/>
-          <w:sz w:val="24"/>
-          <w:szCs w:val="24"/>
-          <w:u w:val="single"/>
-        </w:rPr>
-        <w:t>9</w:t>
-      </w:r>
-      <w:r>
-        <w:rPr>
-          <w:rFonts w:ascii="Times New Roman" w:eastAsia="Times New Roman" w:hAnsi="Times New Roman" w:cs="Times New Roman"/>
-          <w:b/>
-          <w:sz w:val="24"/>
-          <w:szCs w:val="24"/>
-          <w:u w:val="single"/>
-        </w:rPr>
-        <w:t xml:space="preserve"> </w:t>
+        <w:t xml:space="preserve">2.9 </w:t>
       </w:r>
       <w:r>
         <w:rPr>
@@ -4102,6 +3959,123 @@
           <w:szCs w:val="24"/>
           <w:u w:val="single"/>
         </w:rPr>
+        <w:t>3.3 Sequencer</w:t>
+      </w:r>
+    </w:p>
+    <w:p>
+      <w:pPr>
+        <w:ind w:firstLine="720"/>
+        <w:rPr>
+          <w:rFonts w:ascii="Times New Roman" w:eastAsia="Times New Roman" w:hAnsi="Times New Roman" w:cs="Times New Roman"/>
+          <w:sz w:val="24"/>
+          <w:szCs w:val="24"/>
+        </w:rPr>
+      </w:pPr>
+      <w:r>
+        <w:rPr>
+          <w:rFonts w:ascii="Times New Roman" w:eastAsia="Times New Roman" w:hAnsi="Times New Roman" w:cs="Times New Roman"/>
+          <w:sz w:val="24"/>
+          <w:szCs w:val="24"/>
+        </w:rPr>
+        <w:t xml:space="preserve">The sequencers job is to receive requests from the frontend and provide them with a sequence ID. This identifier will need to auto-incremented and will need to act as a way to ensure that all replicas execute the operations in the correct order. The moment each request has an ID, it multicasts to all the replicas.  Locations inside the replicas should receive the request as determined by the request manager ID. The message sent should also be stored in a history log in which is can be played back in the event of a replica failure. The sequencer will constantly be listening for datagram packets from the front end. </w:t>
+      </w:r>
+    </w:p>
+    <w:p>
+      <w:pPr>
+        <w:ind w:firstLine="720"/>
+        <w:rPr>
+          <w:rFonts w:ascii="Times New Roman" w:eastAsia="Times New Roman" w:hAnsi="Times New Roman" w:cs="Times New Roman"/>
+          <w:sz w:val="24"/>
+          <w:szCs w:val="24"/>
+        </w:rPr>
+      </w:pPr>
+    </w:p>
+    <w:p>
+      <w:pPr>
+        <w:rPr>
+          <w:rFonts w:ascii="Times New Roman" w:eastAsia="Times New Roman" w:hAnsi="Times New Roman" w:cs="Times New Roman"/>
+          <w:b/>
+          <w:sz w:val="24"/>
+          <w:szCs w:val="24"/>
+          <w:u w:val="single"/>
+        </w:rPr>
+      </w:pPr>
+      <w:r>
+        <w:rPr>
+          <w:rFonts w:ascii="Times New Roman" w:eastAsia="Times New Roman" w:hAnsi="Times New Roman" w:cs="Times New Roman"/>
+          <w:b/>
+          <w:sz w:val="24"/>
+          <w:szCs w:val="24"/>
+          <w:u w:val="single"/>
+        </w:rPr>
+        <w:t>3.4 Replica Manager</w:t>
+      </w:r>
+    </w:p>
+    <w:p>
+      <w:pPr>
+        <w:ind w:firstLine="720"/>
+        <w:rPr>
+          <w:rFonts w:ascii="Times New Roman" w:eastAsia="Times New Roman" w:hAnsi="Times New Roman" w:cs="Times New Roman"/>
+          <w:sz w:val="24"/>
+          <w:szCs w:val="24"/>
+        </w:rPr>
+      </w:pPr>
+      <w:r>
+        <w:rPr>
+          <w:rFonts w:ascii="Times New Roman" w:eastAsia="Times New Roman" w:hAnsi="Times New Roman" w:cs="Times New Roman"/>
+          <w:sz w:val="24"/>
+          <w:szCs w:val="24"/>
+        </w:rPr>
+        <w:t>The purpose of the replica manager is to manage a single replica. In other words, it’s primarily responsible for restarting its replica if the frontend thinks it is misbehaving. It will also need to know how to plant need data into a restarted replica so that it would be in the same state as the other replicas.</w:t>
+      </w:r>
+    </w:p>
+    <w:p>
+      <w:pPr>
+        <w:ind w:firstLine="720"/>
+        <w:rPr>
+          <w:rFonts w:ascii="Times New Roman" w:eastAsia="Times New Roman" w:hAnsi="Times New Roman" w:cs="Times New Roman"/>
+          <w:sz w:val="24"/>
+          <w:szCs w:val="24"/>
+        </w:rPr>
+      </w:pPr>
+    </w:p>
+    <w:p>
+      <w:pPr>
+        <w:ind w:firstLine="720"/>
+        <w:rPr>
+          <w:rFonts w:ascii="Times New Roman" w:eastAsia="Times New Roman" w:hAnsi="Times New Roman" w:cs="Times New Roman"/>
+          <w:sz w:val="24"/>
+          <w:szCs w:val="24"/>
+        </w:rPr>
+      </w:pPr>
+    </w:p>
+    <w:p>
+      <w:pPr>
+        <w:rPr>
+          <w:rFonts w:ascii="Times New Roman" w:eastAsia="Times New Roman" w:hAnsi="Times New Roman" w:cs="Times New Roman"/>
+          <w:sz w:val="24"/>
+          <w:szCs w:val="24"/>
+        </w:rPr>
+      </w:pPr>
+    </w:p>
+    <w:p>
+      <w:pPr>
+        <w:rPr>
+          <w:rFonts w:ascii="Times New Roman" w:eastAsia="Times New Roman" w:hAnsi="Times New Roman" w:cs="Times New Roman"/>
+          <w:b/>
+          <w:sz w:val="24"/>
+          <w:szCs w:val="24"/>
+          <w:u w:val="single"/>
+        </w:rPr>
+      </w:pPr>
+      <w:r>
+        <w:rPr>
+          <w:rFonts w:ascii="Times New Roman" w:eastAsia="Times New Roman" w:hAnsi="Times New Roman" w:cs="Times New Roman"/>
+          <w:b/>
+          <w:sz w:val="24"/>
+          <w:szCs w:val="24"/>
+          <w:u w:val="single"/>
+        </w:rPr>
         <w:t>3.</w:t>
       </w:r>
       <w:r>
@@ -4112,17 +4086,27 @@
           <w:szCs w:val="24"/>
           <w:u w:val="single"/>
         </w:rPr>
-        <w:t>3</w:t>
-      </w:r>
-      <w:r>
-        <w:rPr>
-          <w:rFonts w:ascii="Times New Roman" w:eastAsia="Times New Roman" w:hAnsi="Times New Roman" w:cs="Times New Roman"/>
-          <w:b/>
-          <w:sz w:val="24"/>
-          <w:szCs w:val="24"/>
-          <w:u w:val="single"/>
-        </w:rPr>
-        <w:t xml:space="preserve"> Sequencer</w:t>
+        <w:t>5</w:t>
+      </w:r>
+      <w:r>
+        <w:rPr>
+          <w:rFonts w:ascii="Times New Roman" w:eastAsia="Times New Roman" w:hAnsi="Times New Roman" w:cs="Times New Roman"/>
+          <w:b/>
+          <w:sz w:val="24"/>
+          <w:szCs w:val="24"/>
+          <w:u w:val="single"/>
+        </w:rPr>
+        <w:t xml:space="preserve"> </w:t>
+      </w:r>
+      <w:r>
+        <w:rPr>
+          <w:rFonts w:ascii="Times New Roman" w:eastAsia="Times New Roman" w:hAnsi="Times New Roman" w:cs="Times New Roman"/>
+          <w:b/>
+          <w:sz w:val="24"/>
+          <w:szCs w:val="24"/>
+          <w:u w:val="single"/>
+        </w:rPr>
+        <w:t>Replicas</w:t>
       </w:r>
     </w:p>
     <w:p>
@@ -4140,209 +4124,6 @@
           <w:sz w:val="24"/>
           <w:szCs w:val="24"/>
         </w:rPr>
-        <w:t xml:space="preserve">The sequencers job is to receive requests from the frontend and provide them with a sequence ID. This identifier will need to auto-incremented and will need to act </w:t>
-      </w:r>
-      <w:proofErr w:type="gramStart"/>
-      <w:r>
-        <w:rPr>
-          <w:rFonts w:ascii="Times New Roman" w:eastAsia="Times New Roman" w:hAnsi="Times New Roman" w:cs="Times New Roman"/>
-          <w:sz w:val="24"/>
-          <w:szCs w:val="24"/>
-        </w:rPr>
-        <w:t>as a way to</w:t>
-      </w:r>
-      <w:proofErr w:type="gramEnd"/>
-      <w:r>
-        <w:rPr>
-          <w:rFonts w:ascii="Times New Roman" w:eastAsia="Times New Roman" w:hAnsi="Times New Roman" w:cs="Times New Roman"/>
-          <w:sz w:val="24"/>
-          <w:szCs w:val="24"/>
-        </w:rPr>
-        <w:t xml:space="preserve"> ensure that all replicas execute the operations in the correct order. The moment each request has an ID, </w:t>
-      </w:r>
-      <w:proofErr w:type="gramStart"/>
-      <w:r>
-        <w:rPr>
-          <w:rFonts w:ascii="Times New Roman" w:eastAsia="Times New Roman" w:hAnsi="Times New Roman" w:cs="Times New Roman"/>
-          <w:sz w:val="24"/>
-          <w:szCs w:val="24"/>
-        </w:rPr>
-        <w:t>it</w:t>
-      </w:r>
-      <w:proofErr w:type="gramEnd"/>
-      <w:r>
-        <w:rPr>
-          <w:rFonts w:ascii="Times New Roman" w:eastAsia="Times New Roman" w:hAnsi="Times New Roman" w:cs="Times New Roman"/>
-          <w:sz w:val="24"/>
-          <w:szCs w:val="24"/>
-        </w:rPr>
-        <w:t xml:space="preserve"> multicasts to all the replicas.  Locations inside the replicas should receive the request as determined by the request manager ID. The message sent should also be stored in a history log in which is can be played back in the event of a replica failure. The sequencer will constantly be listening for datagram packets from the front end. </w:t>
-      </w:r>
-    </w:p>
-    <w:p>
-      <w:pPr>
-        <w:ind w:firstLine="720"/>
-        <w:rPr>
-          <w:rFonts w:ascii="Times New Roman" w:eastAsia="Times New Roman" w:hAnsi="Times New Roman" w:cs="Times New Roman"/>
-          <w:sz w:val="24"/>
-          <w:szCs w:val="24"/>
-        </w:rPr>
-      </w:pPr>
-    </w:p>
-    <w:p>
-      <w:pPr>
-        <w:rPr>
-          <w:rFonts w:ascii="Times New Roman" w:eastAsia="Times New Roman" w:hAnsi="Times New Roman" w:cs="Times New Roman"/>
-          <w:b/>
-          <w:sz w:val="24"/>
-          <w:szCs w:val="24"/>
-          <w:u w:val="single"/>
-        </w:rPr>
-      </w:pPr>
-      <w:r>
-        <w:rPr>
-          <w:rFonts w:ascii="Times New Roman" w:eastAsia="Times New Roman" w:hAnsi="Times New Roman" w:cs="Times New Roman"/>
-          <w:b/>
-          <w:sz w:val="24"/>
-          <w:szCs w:val="24"/>
-          <w:u w:val="single"/>
-        </w:rPr>
-        <w:t>3.</w:t>
-      </w:r>
-      <w:r>
-        <w:rPr>
-          <w:rFonts w:ascii="Times New Roman" w:eastAsia="Times New Roman" w:hAnsi="Times New Roman" w:cs="Times New Roman"/>
-          <w:b/>
-          <w:sz w:val="24"/>
-          <w:szCs w:val="24"/>
-          <w:u w:val="single"/>
-        </w:rPr>
-        <w:t>4</w:t>
-      </w:r>
-      <w:r>
-        <w:rPr>
-          <w:rFonts w:ascii="Times New Roman" w:eastAsia="Times New Roman" w:hAnsi="Times New Roman" w:cs="Times New Roman"/>
-          <w:b/>
-          <w:sz w:val="24"/>
-          <w:szCs w:val="24"/>
-          <w:u w:val="single"/>
-        </w:rPr>
-        <w:t xml:space="preserve"> Replica Manager</w:t>
-      </w:r>
-    </w:p>
-    <w:p>
-      <w:pPr>
-        <w:ind w:firstLine="720"/>
-        <w:rPr>
-          <w:rFonts w:ascii="Times New Roman" w:eastAsia="Times New Roman" w:hAnsi="Times New Roman" w:cs="Times New Roman"/>
-          <w:sz w:val="24"/>
-          <w:szCs w:val="24"/>
-        </w:rPr>
-      </w:pPr>
-      <w:r>
-        <w:rPr>
-          <w:rFonts w:ascii="Times New Roman" w:eastAsia="Times New Roman" w:hAnsi="Times New Roman" w:cs="Times New Roman"/>
-          <w:sz w:val="24"/>
-          <w:szCs w:val="24"/>
-        </w:rPr>
-        <w:t>The purpose of the replica manager is to manage a single replica. In other words, it’s primarily responsible for restarting its replica if the frontend thinks it is misbehaving. It will also need to know how to plant need data into a restarted replica so that it would be in the same state as the other replicas.</w:t>
-      </w:r>
-    </w:p>
-    <w:p>
-      <w:pPr>
-        <w:ind w:firstLine="720"/>
-        <w:rPr>
-          <w:rFonts w:ascii="Times New Roman" w:eastAsia="Times New Roman" w:hAnsi="Times New Roman" w:cs="Times New Roman"/>
-          <w:sz w:val="24"/>
-          <w:szCs w:val="24"/>
-        </w:rPr>
-      </w:pPr>
-    </w:p>
-    <w:p>
-      <w:pPr>
-        <w:ind w:firstLine="720"/>
-        <w:rPr>
-          <w:rFonts w:ascii="Times New Roman" w:eastAsia="Times New Roman" w:hAnsi="Times New Roman" w:cs="Times New Roman"/>
-          <w:sz w:val="24"/>
-          <w:szCs w:val="24"/>
-        </w:rPr>
-      </w:pPr>
-    </w:p>
-    <w:p>
-      <w:pPr>
-        <w:rPr>
-          <w:rFonts w:ascii="Times New Roman" w:eastAsia="Times New Roman" w:hAnsi="Times New Roman" w:cs="Times New Roman"/>
-          <w:sz w:val="24"/>
-          <w:szCs w:val="24"/>
-        </w:rPr>
-      </w:pPr>
-    </w:p>
-    <w:p>
-      <w:pPr>
-        <w:rPr>
-          <w:rFonts w:ascii="Times New Roman" w:eastAsia="Times New Roman" w:hAnsi="Times New Roman" w:cs="Times New Roman"/>
-          <w:b/>
-          <w:sz w:val="24"/>
-          <w:szCs w:val="24"/>
-          <w:u w:val="single"/>
-        </w:rPr>
-      </w:pPr>
-      <w:r>
-        <w:rPr>
-          <w:rFonts w:ascii="Times New Roman" w:eastAsia="Times New Roman" w:hAnsi="Times New Roman" w:cs="Times New Roman"/>
-          <w:b/>
-          <w:sz w:val="24"/>
-          <w:szCs w:val="24"/>
-          <w:u w:val="single"/>
-        </w:rPr>
-        <w:t>3.</w:t>
-      </w:r>
-      <w:r>
-        <w:rPr>
-          <w:rFonts w:ascii="Times New Roman" w:eastAsia="Times New Roman" w:hAnsi="Times New Roman" w:cs="Times New Roman"/>
-          <w:b/>
-          <w:sz w:val="24"/>
-          <w:szCs w:val="24"/>
-          <w:u w:val="single"/>
-        </w:rPr>
-        <w:t>5</w:t>
-      </w:r>
-      <w:r>
-        <w:rPr>
-          <w:rFonts w:ascii="Times New Roman" w:eastAsia="Times New Roman" w:hAnsi="Times New Roman" w:cs="Times New Roman"/>
-          <w:b/>
-          <w:sz w:val="24"/>
-          <w:szCs w:val="24"/>
-          <w:u w:val="single"/>
-        </w:rPr>
-        <w:t xml:space="preserve"> </w:t>
-      </w:r>
-      <w:r>
-        <w:rPr>
-          <w:rFonts w:ascii="Times New Roman" w:eastAsia="Times New Roman" w:hAnsi="Times New Roman" w:cs="Times New Roman"/>
-          <w:b/>
-          <w:sz w:val="24"/>
-          <w:szCs w:val="24"/>
-          <w:u w:val="single"/>
-        </w:rPr>
-        <w:t>Replicas</w:t>
-      </w:r>
-    </w:p>
-    <w:p>
-      <w:pPr>
-        <w:ind w:firstLine="720"/>
-        <w:rPr>
-          <w:rFonts w:ascii="Times New Roman" w:eastAsia="Times New Roman" w:hAnsi="Times New Roman" w:cs="Times New Roman"/>
-          <w:sz w:val="24"/>
-          <w:szCs w:val="24"/>
-        </w:rPr>
-      </w:pPr>
-      <w:r>
-        <w:rPr>
-          <w:rFonts w:ascii="Times New Roman" w:eastAsia="Times New Roman" w:hAnsi="Times New Roman" w:cs="Times New Roman"/>
-          <w:sz w:val="24"/>
-          <w:szCs w:val="24"/>
-        </w:rPr>
         <w:t xml:space="preserve">Each of our replicas from assignment 2 will be running on different machines. These replicas (or server </w:t>
       </w:r>
       <w:r>
@@ -4470,6 +4251,60 @@
           <w:u w:val="single"/>
         </w:rPr>
       </w:pPr>
+      <w:bookmarkStart w:id="0" w:name="_GoBack"/>
+      <w:r>
+        <w:rPr>
+          <w:rFonts w:ascii="Times New Roman" w:eastAsia="Times New Roman" w:hAnsi="Times New Roman" w:cs="Times New Roman"/>
+          <w:b/>
+          <w:noProof/>
+          <w:sz w:val="24"/>
+          <w:szCs w:val="24"/>
+          <w:u w:val="single"/>
+          <w:lang w:val="en-CA" w:eastAsia="en-CA"/>
+        </w:rPr>
+        <w:drawing>
+          <wp:inline distT="0" distB="0" distL="0" distR="0">
+            <wp:extent cx="4257675" cy="2884392"/>
+            <wp:effectExtent l="0" t="0" r="0" b="0"/>
+            <wp:docPr id="3" name="Picture 3"/>
+            <wp:cNvGraphicFramePr>
+              <a:graphicFrameLocks xmlns:a="http://schemas.openxmlformats.org/drawingml/2006/main" noChangeAspect="1"/>
+            </wp:cNvGraphicFramePr>
+            <a:graphic xmlns:a="http://schemas.openxmlformats.org/drawingml/2006/main">
+              <a:graphicData uri="http://schemas.openxmlformats.org/drawingml/2006/picture">
+                <pic:pic xmlns:pic="http://schemas.openxmlformats.org/drawingml/2006/picture">
+                  <pic:nvPicPr>
+                    <pic:cNvPr id="3" name="proj423.png"/>
+                    <pic:cNvPicPr/>
+                  </pic:nvPicPr>
+                  <pic:blipFill>
+                    <a:blip r:embed="rId9">
+                      <a:extLst>
+                        <a:ext uri="{28A0092B-C50C-407E-A947-70E740481C1C}">
+                          <a14:useLocalDpi xmlns:a14="http://schemas.microsoft.com/office/drawing/2010/main" val="0"/>
+                        </a:ext>
+                      </a:extLst>
+                    </a:blip>
+                    <a:stretch>
+                      <a:fillRect/>
+                    </a:stretch>
+                  </pic:blipFill>
+                  <pic:spPr>
+                    <a:xfrm>
+                      <a:off x="0" y="0"/>
+                      <a:ext cx="4294008" cy="2909006"/>
+                    </a:xfrm>
+                    <a:prstGeom prst="rect">
+                      <a:avLst/>
+                    </a:prstGeom>
+                  </pic:spPr>
+                </pic:pic>
+              </a:graphicData>
+            </a:graphic>
+          </wp:inline>
+        </w:drawing>
+      </w:r>
+      <w:bookmarkEnd w:id="0"/>
     </w:p>
     <w:p>
       <w:pPr>
@@ -4555,6 +4390,196 @@
         <w:t>-Run each individual method to see if they all return a result</w:t>
       </w:r>
     </w:p>
+    <w:tbl>
+      <w:tblPr>
+        <w:tblStyle w:val="TableGrid"/>
+        <w:tblW w:w="0" w:type="auto"/>
+        <w:tblLook w:val="04A0" w:firstRow="1" w:lastRow="0" w:firstColumn="1" w:lastColumn="0" w:noHBand="0" w:noVBand="1"/>
+      </w:tblPr>
+      <w:tblGrid>
+        <w:gridCol w:w="3116"/>
+        <w:gridCol w:w="3117"/>
+        <w:gridCol w:w="3117"/>
+      </w:tblGrid>
+      <w:tr>
+        <w:tc>
+          <w:tcPr>
+            <w:tcW w:w="3116" w:type="dxa"/>
+          </w:tcPr>
+          <w:p>
+            <w:pPr>
+              <w:rPr>
+                <w:rFonts w:ascii="Times New Roman" w:eastAsia="Times New Roman" w:hAnsi="Times New Roman" w:cs="Times New Roman"/>
+                <w:b/>
+                <w:sz w:val="24"/>
+                <w:szCs w:val="24"/>
+              </w:rPr>
+            </w:pPr>
+            <w:r>
+              <w:rPr>
+                <w:rFonts w:ascii="Times New Roman" w:eastAsia="Times New Roman" w:hAnsi="Times New Roman" w:cs="Times New Roman"/>
+                <w:b/>
+                <w:sz w:val="24"/>
+                <w:szCs w:val="24"/>
+              </w:rPr>
+              <w:t>Test</w:t>
+            </w:r>
+          </w:p>
+        </w:tc>
+        <w:tc>
+          <w:tcPr>
+            <w:tcW w:w="3117" w:type="dxa"/>
+          </w:tcPr>
+          <w:p>
+            <w:pPr>
+              <w:rPr>
+                <w:rFonts w:ascii="Times New Roman" w:eastAsia="Times New Roman" w:hAnsi="Times New Roman" w:cs="Times New Roman"/>
+                <w:b/>
+                <w:sz w:val="24"/>
+                <w:szCs w:val="24"/>
+              </w:rPr>
+            </w:pPr>
+            <w:r>
+              <w:rPr>
+                <w:rFonts w:ascii="Times New Roman" w:eastAsia="Times New Roman" w:hAnsi="Times New Roman" w:cs="Times New Roman"/>
+                <w:b/>
+                <w:sz w:val="24"/>
+                <w:szCs w:val="24"/>
+              </w:rPr>
+              <w:t>Pass/Fail</w:t>
+            </w:r>
+          </w:p>
+        </w:tc>
+        <w:tc>
+          <w:tcPr>
+            <w:tcW w:w="3117" w:type="dxa"/>
+          </w:tcPr>
+          <w:p>
+            <w:pPr>
+              <w:rPr>
+                <w:rFonts w:ascii="Times New Roman" w:eastAsia="Times New Roman" w:hAnsi="Times New Roman" w:cs="Times New Roman"/>
+                <w:b/>
+                <w:sz w:val="24"/>
+                <w:szCs w:val="24"/>
+              </w:rPr>
+            </w:pPr>
+            <w:r>
+              <w:rPr>
+                <w:rFonts w:ascii="Times New Roman" w:eastAsia="Times New Roman" w:hAnsi="Times New Roman" w:cs="Times New Roman"/>
+                <w:b/>
+                <w:sz w:val="24"/>
+                <w:szCs w:val="24"/>
+              </w:rPr>
+              <w:t>Description</w:t>
+            </w:r>
+          </w:p>
+        </w:tc>
+      </w:tr>
+      <w:tr>
+        <w:tc>
+          <w:tcPr>
+            <w:tcW w:w="3116" w:type="dxa"/>
+          </w:tcPr>
+          <w:p>
+            <w:pPr>
+              <w:rPr>
+                <w:rFonts w:ascii="Times New Roman" w:eastAsia="Times New Roman" w:hAnsi="Times New Roman" w:cs="Times New Roman"/>
+                <w:sz w:val="24"/>
+                <w:szCs w:val="24"/>
+              </w:rPr>
+            </w:pPr>
+            <w:r>
+              <w:rPr>
+                <w:rFonts w:ascii="Times New Roman" w:eastAsia="Times New Roman" w:hAnsi="Times New Roman" w:cs="Times New Roman"/>
+                <w:sz w:val="24"/>
+                <w:szCs w:val="24"/>
+              </w:rPr>
+              <w:t>Process Failure</w:t>
+            </w:r>
+          </w:p>
+        </w:tc>
+        <w:tc>
+          <w:tcPr>
+            <w:tcW w:w="3117" w:type="dxa"/>
+          </w:tcPr>
+          <w:p>
+            <w:pPr>
+              <w:rPr>
+                <w:rFonts w:ascii="Times New Roman" w:eastAsia="Times New Roman" w:hAnsi="Times New Roman" w:cs="Times New Roman"/>
+                <w:sz w:val="24"/>
+                <w:szCs w:val="24"/>
+              </w:rPr>
+            </w:pPr>
+          </w:p>
+        </w:tc>
+        <w:tc>
+          <w:tcPr>
+            <w:tcW w:w="3117" w:type="dxa"/>
+          </w:tcPr>
+          <w:p>
+            <w:pPr>
+              <w:rPr>
+                <w:rFonts w:ascii="Times New Roman" w:eastAsia="Times New Roman" w:hAnsi="Times New Roman" w:cs="Times New Roman"/>
+                <w:sz w:val="24"/>
+                <w:szCs w:val="24"/>
+              </w:rPr>
+            </w:pPr>
+          </w:p>
+        </w:tc>
+      </w:tr>
+      <w:tr>
+        <w:tc>
+          <w:tcPr>
+            <w:tcW w:w="3116" w:type="dxa"/>
+          </w:tcPr>
+          <w:p>
+            <w:pPr>
+              <w:rPr>
+                <w:rFonts w:ascii="Times New Roman" w:eastAsia="Times New Roman" w:hAnsi="Times New Roman" w:cs="Times New Roman"/>
+                <w:sz w:val="24"/>
+                <w:szCs w:val="24"/>
+              </w:rPr>
+            </w:pPr>
+            <w:r>
+              <w:rPr>
+                <w:rFonts w:ascii="Times New Roman" w:eastAsia="Times New Roman" w:hAnsi="Times New Roman" w:cs="Times New Roman"/>
+                <w:sz w:val="24"/>
+                <w:szCs w:val="24"/>
+              </w:rPr>
+              <w:t>Software Failure</w:t>
+            </w:r>
+          </w:p>
+        </w:tc>
+        <w:tc>
+          <w:tcPr>
+            <w:tcW w:w="3117" w:type="dxa"/>
+          </w:tcPr>
+          <w:p>
+            <w:pPr>
+              <w:rPr>
+                <w:rFonts w:ascii="Times New Roman" w:eastAsia="Times New Roman" w:hAnsi="Times New Roman" w:cs="Times New Roman"/>
+                <w:sz w:val="24"/>
+                <w:szCs w:val="24"/>
+              </w:rPr>
+            </w:pPr>
+          </w:p>
+        </w:tc>
+        <w:tc>
+          <w:tcPr>
+            <w:tcW w:w="3117" w:type="dxa"/>
+          </w:tcPr>
+          <w:p>
+            <w:pPr>
+              <w:rPr>
+                <w:rFonts w:ascii="Times New Roman" w:eastAsia="Times New Roman" w:hAnsi="Times New Roman" w:cs="Times New Roman"/>
+                <w:sz w:val="24"/>
+                <w:szCs w:val="24"/>
+              </w:rPr>
+            </w:pPr>
+          </w:p>
+        </w:tc>
+      </w:tr>
+    </w:tbl>
     <w:p>
       <w:pPr>
         <w:rPr>
@@ -4641,6 +4666,7 @@
           <w:sz w:val="24"/>
           <w:szCs w:val="24"/>
         </w:rPr>
+        <w:lastRenderedPageBreak/>
         <w:tab/>
         <w:t xml:space="preserve">In general, our biggest issue was </w:t>
       </w:r>
@@ -4685,14 +4711,6 @@
           <w:szCs w:val="24"/>
         </w:rPr>
       </w:pPr>
-      <w:r>
-        <w:rPr>
-          <w:rFonts w:ascii="Times New Roman" w:eastAsia="Times New Roman" w:hAnsi="Times New Roman" w:cs="Times New Roman"/>
-          <w:sz w:val="24"/>
-          <w:szCs w:val="24"/>
-        </w:rPr>
-        <w:t xml:space="preserve">have each one </w:t>
-      </w:r>
       <w:proofErr w:type="gramStart"/>
       <w:r>
         <w:rPr>
@@ -4700,9 +4718,25 @@
           <w:sz w:val="24"/>
           <w:szCs w:val="24"/>
         </w:rPr>
+        <w:t>have</w:t>
+      </w:r>
+      <w:proofErr w:type="gramEnd"/>
+      <w:r>
+        <w:rPr>
+          <w:rFonts w:ascii="Times New Roman" w:eastAsia="Times New Roman" w:hAnsi="Times New Roman" w:cs="Times New Roman"/>
+          <w:sz w:val="24"/>
+          <w:szCs w:val="24"/>
+        </w:rPr>
+        <w:t xml:space="preserve"> each one </w:t>
+      </w:r>
+      <w:r>
+        <w:rPr>
+          <w:rFonts w:ascii="Times New Roman" w:eastAsia="Times New Roman" w:hAnsi="Times New Roman" w:cs="Times New Roman"/>
+          <w:sz w:val="24"/>
+          <w:szCs w:val="24"/>
+        </w:rPr>
         <w:t>communicate</w:t>
       </w:r>
-      <w:proofErr w:type="gramEnd"/>
       <w:r>
         <w:rPr>
           <w:rFonts w:ascii="Times New Roman" w:eastAsia="Times New Roman" w:hAnsi="Times New Roman" w:cs="Times New Roman"/>
@@ -4741,7 +4775,7 @@
       </w:pPr>
     </w:p>
     <w:sectPr>
-      <w:footerReference w:type="default" r:id="rId9"/>
+      <w:footerReference w:type="default" r:id="rId10"/>
       <w:pgSz w:w="12240" w:h="15840"/>
       <w:pgMar w:top="1440" w:right="1440" w:bottom="1440" w:left="1440" w:header="720" w:footer="720" w:gutter="0"/>
       <w:pgNumType w:start="1"/>
@@ -4752,7 +4786,7 @@
 </file>
 
 <file path=word/endnotes.xml><?xml version="1.0" encoding="utf-8"?>
-<w:endnotes xmlns:wpc="http://schemas.microsoft.com/office/word/2010/wordprocessingCanvas" xmlns:cx="http://schemas.microsoft.com/office/drawing/2014/chartex" xmlns:cx1="http://schemas.microsoft.com/office/drawing/2015/9/8/chartex" xmlns:cx2="http://schemas.microsoft.com/office/drawing/2015/10/21/chartex" xmlns:cx3="http://schemas.microsoft.com/office/drawing/2016/5/9/chartex" xmlns:cx4="http://schemas.microsoft.com/office/drawing/2016/5/10/chartex" xmlns:cx5="http://schemas.microsoft.com/office/drawing/2016/5/11/chartex" xmlns:cx6="http://schemas.microsoft.com/office/drawing/2016/5/12/chartex" xmlns:cx7="http://schemas.microsoft.com/office/drawing/2016/5/13/chartex" xmlns:cx8="http://schemas.microsoft.com/office/drawing/2016/5/14/chartex" xmlns:mc="http://schemas.openxmlformats.org/markup-compatibility/2006" xmlns:aink="http://schemas.microsoft.com/office/drawing/2016/ink" xmlns:am3d="http://schemas.microsoft.com/office/drawing/2017/model3d" xmlns:o="urn:schemas-microsoft-com:office:office" xmlns:r="http://schemas.openxmlformats.org/officeDocument/2006/relationships" xmlns:m="http://schemas.openxmlformats.org/officeDocument/2006/math" xmlns:v="urn:schemas-microsoft-com:vml" xmlns:wp14="http://schemas.microsoft.com/office/word/2010/wordprocessingDrawing" xmlns:wp="http://schemas.openxmlformats.org/drawingml/2006/wordprocessingDrawing" xmlns:w10="urn:schemas-microsoft-com:office:word" xmlns:w="http://schemas.openxmlformats.org/wordprocessingml/2006/main" xmlns:w14="http://schemas.microsoft.com/office/word/2010/wordml" xmlns:w15="http://schemas.microsoft.com/office/word/2012/wordml" xmlns:w16cid="http://schemas.microsoft.com/office/word/2016/wordml/cid" xmlns:w16se="http://schemas.microsoft.com/office/word/2015/wordml/symex" xmlns:wpg="http://schemas.microsoft.com/office/word/2010/wordprocessingGroup" xmlns:wpi="http://schemas.microsoft.com/office/word/2010/wordprocessingInk" xmlns:wne="http://schemas.microsoft.com/office/word/2006/wordml" xmlns:wps="http://schemas.microsoft.com/office/word/2010/wordprocessingShape" mc:Ignorable="w14 w15 w16se w16cid wp14">
+<w:endnotes xmlns:wpc="http://schemas.microsoft.com/office/word/2010/wordprocessingCanvas" xmlns:cx="http://schemas.microsoft.com/office/drawing/2014/chartex" xmlns:cx1="http://schemas.microsoft.com/office/drawing/2015/9/8/chartex" xmlns:mc="http://schemas.openxmlformats.org/markup-compatibility/2006" xmlns:o="urn:schemas-microsoft-com:office:office" xmlns:r="http://schemas.openxmlformats.org/officeDocument/2006/relationships" xmlns:m="http://schemas.openxmlformats.org/officeDocument/2006/math" xmlns:v="urn:schemas-microsoft-com:vml" xmlns:wp14="http://schemas.microsoft.com/office/word/2010/wordprocessingDrawing" xmlns:wp="http://schemas.openxmlformats.org/drawingml/2006/wordprocessingDrawing" xmlns:w10="urn:schemas-microsoft-com:office:word" xmlns:w="http://schemas.openxmlformats.org/wordprocessingml/2006/main" xmlns:w14="http://schemas.microsoft.com/office/word/2010/wordml" xmlns:w15="http://schemas.microsoft.com/office/word/2012/wordml" xmlns:w16se="http://schemas.microsoft.com/office/word/2015/wordml/symex" xmlns:wpg="http://schemas.microsoft.com/office/word/2010/wordprocessingGroup" xmlns:wpi="http://schemas.microsoft.com/office/word/2010/wordprocessingInk" xmlns:wne="http://schemas.microsoft.com/office/word/2006/wordml" xmlns:wps="http://schemas.microsoft.com/office/word/2010/wordprocessingShape" mc:Ignorable="w14 w15 w16se wp14">
   <w:endnote w:type="separator" w:id="-1">
     <w:p>
       <w:pPr>
@@ -4777,7 +4811,7 @@
 </file>
 
 <file path=word/footer1.xml><?xml version="1.0" encoding="utf-8"?>
-<w:ftr xmlns:wpc="http://schemas.microsoft.com/office/word/2010/wordprocessingCanvas" xmlns:cx="http://schemas.microsoft.com/office/drawing/2014/chartex" xmlns:cx1="http://schemas.microsoft.com/office/drawing/2015/9/8/chartex" xmlns:cx2="http://schemas.microsoft.com/office/drawing/2015/10/21/chartex" xmlns:cx3="http://schemas.microsoft.com/office/drawing/2016/5/9/chartex" xmlns:cx4="http://schemas.microsoft.com/office/drawing/2016/5/10/chartex" xmlns:cx5="http://schemas.microsoft.com/office/drawing/2016/5/11/chartex" xmlns:cx6="http://schemas.microsoft.com/office/drawing/2016/5/12/chartex" xmlns:cx7="http://schemas.microsoft.com/office/drawing/2016/5/13/chartex" xmlns:cx8="http://schemas.microsoft.com/office/drawing/2016/5/14/chartex" xmlns:mc="http://schemas.openxmlformats.org/markup-compatibility/2006" xmlns:aink="http://schemas.microsoft.com/office/drawing/2016/ink" xmlns:am3d="http://schemas.microsoft.com/office/drawing/2017/model3d" xmlns:o="urn:schemas-microsoft-com:office:office" xmlns:r="http://schemas.openxmlformats.org/officeDocument/2006/relationships" xmlns:m="http://schemas.openxmlformats.org/officeDocument/2006/math" xmlns:v="urn:schemas-microsoft-com:vml" xmlns:wp14="http://schemas.microsoft.com/office/word/2010/wordprocessingDrawing" xmlns:wp="http://schemas.openxmlformats.org/drawingml/2006/wordprocessingDrawing" xmlns:w10="urn:schemas-microsoft-com:office:word" xmlns:w="http://schemas.openxmlformats.org/wordprocessingml/2006/main" xmlns:w14="http://schemas.microsoft.com/office/word/2010/wordml" xmlns:w15="http://schemas.microsoft.com/office/word/2012/wordml" xmlns:w16cid="http://schemas.microsoft.com/office/word/2016/wordml/cid" xmlns:w16se="http://schemas.microsoft.com/office/word/2015/wordml/symex" xmlns:wpg="http://schemas.microsoft.com/office/word/2010/wordprocessingGroup" xmlns:wpi="http://schemas.microsoft.com/office/word/2010/wordprocessingInk" xmlns:wne="http://schemas.microsoft.com/office/word/2006/wordml" xmlns:wps="http://schemas.microsoft.com/office/word/2010/wordprocessingShape" mc:Ignorable="w14 w15 w16se w16cid wp14">
+<w:ftr xmlns:wpc="http://schemas.microsoft.com/office/word/2010/wordprocessingCanvas" xmlns:cx="http://schemas.microsoft.com/office/drawing/2014/chartex" xmlns:cx1="http://schemas.microsoft.com/office/drawing/2015/9/8/chartex" xmlns:mc="http://schemas.openxmlformats.org/markup-compatibility/2006" xmlns:o="urn:schemas-microsoft-com:office:office" xmlns:r="http://schemas.openxmlformats.org/officeDocument/2006/relationships" xmlns:m="http://schemas.openxmlformats.org/officeDocument/2006/math" xmlns:v="urn:schemas-microsoft-com:vml" xmlns:wp14="http://schemas.microsoft.com/office/word/2010/wordprocessingDrawing" xmlns:wp="http://schemas.openxmlformats.org/drawingml/2006/wordprocessingDrawing" xmlns:w10="urn:schemas-microsoft-com:office:word" xmlns:w="http://schemas.openxmlformats.org/wordprocessingml/2006/main" xmlns:w14="http://schemas.microsoft.com/office/word/2010/wordml" xmlns:w15="http://schemas.microsoft.com/office/word/2012/wordml" xmlns:w16se="http://schemas.microsoft.com/office/word/2015/wordml/symex" xmlns:wpg="http://schemas.microsoft.com/office/word/2010/wordprocessingGroup" xmlns:wpi="http://schemas.microsoft.com/office/word/2010/wordprocessingInk" xmlns:wne="http://schemas.microsoft.com/office/word/2006/wordml" xmlns:wps="http://schemas.microsoft.com/office/word/2010/wordprocessingShape" mc:Ignorable="w14 w15 w16se wp14">
   <w:sdt>
     <w:sdtPr>
       <w:id w:val="-1218206557"/>
@@ -4810,7 +4844,7 @@
           <w:rPr>
             <w:noProof/>
           </w:rPr>
-          <w:t>2</w:t>
+          <w:t>8</w:t>
         </w:r>
         <w:r>
           <w:rPr>
@@ -4830,7 +4864,7 @@
 </file>
 
 <file path=word/footnotes.xml><?xml version="1.0" encoding="utf-8"?>
-<w:footnotes xmlns:wpc="http://schemas.microsoft.com/office/word/2010/wordprocessingCanvas" xmlns:cx="http://schemas.microsoft.com/office/drawing/2014/chartex" xmlns:cx1="http://schemas.microsoft.com/office/drawing/2015/9/8/chartex" xmlns:cx2="http://schemas.microsoft.com/office/drawing/2015/10/21/chartex" xmlns:cx3="http://schemas.microsoft.com/office/drawing/2016/5/9/chartex" xmlns:cx4="http://schemas.microsoft.com/office/drawing/2016/5/10/chartex" xmlns:cx5="http://schemas.microsoft.com/office/drawing/2016/5/11/chartex" xmlns:cx6="http://schemas.microsoft.com/office/drawing/2016/5/12/chartex" xmlns:cx7="http://schemas.microsoft.com/office/drawing/2016/5/13/chartex" xmlns:cx8="http://schemas.microsoft.com/office/drawing/2016/5/14/chartex" xmlns:mc="http://schemas.openxmlformats.org/markup-compatibility/2006" xmlns:aink="http://schemas.microsoft.com/office/drawing/2016/ink" xmlns:am3d="http://schemas.microsoft.com/office/drawing/2017/model3d" xmlns:o="urn:schemas-microsoft-com:office:office" xmlns:r="http://schemas.openxmlformats.org/officeDocument/2006/relationships" xmlns:m="http://schemas.openxmlformats.org/officeDocument/2006/math" xmlns:v="urn:schemas-microsoft-com:vml" xmlns:wp14="http://schemas.microsoft.com/office/word/2010/wordprocessingDrawing" xmlns:wp="http://schemas.openxmlformats.org/drawingml/2006/wordprocessingDrawing" xmlns:w10="urn:schemas-microsoft-com:office:word" xmlns:w="http://schemas.openxmlformats.org/wordprocessingml/2006/main" xmlns:w14="http://schemas.microsoft.com/office/word/2010/wordml" xmlns:w15="http://schemas.microsoft.com/office/word/2012/wordml" xmlns:w16cid="http://schemas.microsoft.com/office/word/2016/wordml/cid" xmlns:w16se="http://schemas.microsoft.com/office/word/2015/wordml/symex" xmlns:wpg="http://schemas.microsoft.com/office/word/2010/wordprocessingGroup" xmlns:wpi="http://schemas.microsoft.com/office/word/2010/wordprocessingInk" xmlns:wne="http://schemas.microsoft.com/office/word/2006/wordml" xmlns:wps="http://schemas.microsoft.com/office/word/2010/wordprocessingShape" mc:Ignorable="w14 w15 w16se w16cid wp14">
+<w:footnotes xmlns:wpc="http://schemas.microsoft.com/office/word/2010/wordprocessingCanvas" xmlns:cx="http://schemas.microsoft.com/office/drawing/2014/chartex" xmlns:cx1="http://schemas.microsoft.com/office/drawing/2015/9/8/chartex" xmlns:mc="http://schemas.openxmlformats.org/markup-compatibility/2006" xmlns:o="urn:schemas-microsoft-com:office:office" xmlns:r="http://schemas.openxmlformats.org/officeDocument/2006/relationships" xmlns:m="http://schemas.openxmlformats.org/officeDocument/2006/math" xmlns:v="urn:schemas-microsoft-com:vml" xmlns:wp14="http://schemas.microsoft.com/office/word/2010/wordprocessingDrawing" xmlns:wp="http://schemas.openxmlformats.org/drawingml/2006/wordprocessingDrawing" xmlns:w10="urn:schemas-microsoft-com:office:word" xmlns:w="http://schemas.openxmlformats.org/wordprocessingml/2006/main" xmlns:w14="http://schemas.microsoft.com/office/word/2010/wordml" xmlns:w15="http://schemas.microsoft.com/office/word/2012/wordml" xmlns:w16se="http://schemas.microsoft.com/office/word/2015/wordml/symex" xmlns:wpg="http://schemas.microsoft.com/office/word/2010/wordprocessingGroup" xmlns:wpi="http://schemas.microsoft.com/office/word/2010/wordprocessingInk" xmlns:wne="http://schemas.microsoft.com/office/word/2006/wordml" xmlns:wps="http://schemas.microsoft.com/office/word/2010/wordprocessingShape" mc:Ignorable="w14 w15 w16se wp14">
   <w:footnote w:type="separator" w:id="-1">
     <w:p>
       <w:pPr>
@@ -4855,7 +4889,7 @@
 </file>
 
 <file path=word/numbering.xml><?xml version="1.0" encoding="utf-8"?>
-<w:numbering xmlns:wpc="http://schemas.microsoft.com/office/word/2010/wordprocessingCanvas" xmlns:cx="http://schemas.microsoft.com/office/drawing/2014/chartex" xmlns:cx1="http://schemas.microsoft.com/office/drawing/2015/9/8/chartex" xmlns:cx2="http://schemas.microsoft.com/office/drawing/2015/10/21/chartex" xmlns:cx3="http://schemas.microsoft.com/office/drawing/2016/5/9/chartex" xmlns:cx4="http://schemas.microsoft.com/office/drawing/2016/5/10/chartex" xmlns:cx5="http://schemas.microsoft.com/office/drawing/2016/5/11/chartex" xmlns:cx6="http://schemas.microsoft.com/office/drawing/2016/5/12/chartex" xmlns:cx7="http://schemas.microsoft.com/office/drawing/2016/5/13/chartex" xmlns:cx8="http://schemas.microsoft.com/office/drawing/2016/5/14/chartex" xmlns:mc="http://schemas.openxmlformats.org/markup-compatibility/2006" xmlns:aink="http://schemas.microsoft.com/office/drawing/2016/ink" xmlns:am3d="http://schemas.microsoft.com/office/drawing/2017/model3d" xmlns:o="urn:schemas-microsoft-com:office:office" xmlns:r="http://schemas.openxmlformats.org/officeDocument/2006/relationships" xmlns:m="http://schemas.openxmlformats.org/officeDocument/2006/math" xmlns:v="urn:schemas-microsoft-com:vml" xmlns:wp14="http://schemas.microsoft.com/office/word/2010/wordprocessingDrawing" xmlns:wp="http://schemas.openxmlformats.org/drawingml/2006/wordprocessingDrawing" xmlns:w10="urn:schemas-microsoft-com:office:word" xmlns:w="http://schemas.openxmlformats.org/wordprocessingml/2006/main" xmlns:w14="http://schemas.microsoft.com/office/word/2010/wordml" xmlns:w15="http://schemas.microsoft.com/office/word/2012/wordml" xmlns:w16cid="http://schemas.microsoft.com/office/word/2016/wordml/cid" xmlns:w16se="http://schemas.microsoft.com/office/word/2015/wordml/symex" xmlns:wpg="http://schemas.microsoft.com/office/word/2010/wordprocessingGroup" xmlns:wpi="http://schemas.microsoft.com/office/word/2010/wordprocessingInk" xmlns:wne="http://schemas.microsoft.com/office/word/2006/wordml" xmlns:wps="http://schemas.microsoft.com/office/word/2010/wordprocessingShape" mc:Ignorable="w14 w15 w16se w16cid wp14">
+<w:numbering xmlns:wpc="http://schemas.microsoft.com/office/word/2010/wordprocessingCanvas" xmlns:cx="http://schemas.microsoft.com/office/drawing/2014/chartex" xmlns:cx1="http://schemas.microsoft.com/office/drawing/2015/9/8/chartex" xmlns:mc="http://schemas.openxmlformats.org/markup-compatibility/2006" xmlns:o="urn:schemas-microsoft-com:office:office" xmlns:r="http://schemas.openxmlformats.org/officeDocument/2006/relationships" xmlns:m="http://schemas.openxmlformats.org/officeDocument/2006/math" xmlns:v="urn:schemas-microsoft-com:vml" xmlns:wp14="http://schemas.microsoft.com/office/word/2010/wordprocessingDrawing" xmlns:wp="http://schemas.openxmlformats.org/drawingml/2006/wordprocessingDrawing" xmlns:w10="urn:schemas-microsoft-com:office:word" xmlns:w="http://schemas.openxmlformats.org/wordprocessingml/2006/main" xmlns:w14="http://schemas.microsoft.com/office/word/2010/wordml" xmlns:w15="http://schemas.microsoft.com/office/word/2012/wordml" xmlns:w16se="http://schemas.microsoft.com/office/word/2015/wordml/symex" xmlns:wpg="http://schemas.microsoft.com/office/word/2010/wordprocessingGroup" xmlns:wpi="http://schemas.microsoft.com/office/word/2010/wordprocessingInk" xmlns:wne="http://schemas.microsoft.com/office/word/2006/wordml" xmlns:wps="http://schemas.microsoft.com/office/word/2010/wordprocessingShape" mc:Ignorable="w14 w15 w16se wp14">
   <w:abstractNum w:abstractNumId="0" w15:restartNumberingAfterBreak="0">
     <w:nsid w:val="04CB1758"/>
     <w:multiLevelType w:val="hybridMultilevel"/>
@@ -5832,7 +5866,7 @@
 </file>
 
 <file path=word/styles.xml><?xml version="1.0" encoding="utf-8"?>
-<w:styles xmlns:mc="http://schemas.openxmlformats.org/markup-compatibility/2006" xmlns:r="http://schemas.openxmlformats.org/officeDocument/2006/relationships" xmlns:w="http://schemas.openxmlformats.org/wordprocessingml/2006/main" xmlns:w14="http://schemas.microsoft.com/office/word/2010/wordml" xmlns:w15="http://schemas.microsoft.com/office/word/2012/wordml" xmlns:w16cid="http://schemas.microsoft.com/office/word/2016/wordml/cid" xmlns:w16se="http://schemas.microsoft.com/office/word/2015/wordml/symex" mc:Ignorable="w14 w15 w16se w16cid">
+<w:styles xmlns:mc="http://schemas.openxmlformats.org/markup-compatibility/2006" xmlns:r="http://schemas.openxmlformats.org/officeDocument/2006/relationships" xmlns:w="http://schemas.openxmlformats.org/wordprocessingml/2006/main" xmlns:w14="http://schemas.microsoft.com/office/word/2010/wordml" xmlns:w15="http://schemas.microsoft.com/office/word/2012/wordml" xmlns:w16se="http://schemas.microsoft.com/office/word/2015/wordml/symex" mc:Ignorable="w14 w15 w16se">
   <w:docDefaults>
     <w:rPrDefault>
       <w:rPr>
@@ -5848,7 +5882,7 @@
       </w:pPr>
     </w:pPrDefault>
   </w:docDefaults>
-  <w:latentStyles w:defLockedState="0" w:defUIPriority="99" w:defSemiHidden="0" w:defUnhideWhenUsed="0" w:defQFormat="0" w:count="375">
+  <w:latentStyles w:defLockedState="0" w:defUIPriority="99" w:defSemiHidden="0" w:defUnhideWhenUsed="0" w:defQFormat="0" w:count="371">
     <w:lsdException w:name="Normal" w:uiPriority="0" w:qFormat="1"/>
     <w:lsdException w:name="heading 1" w:uiPriority="9" w:qFormat="1"/>
     <w:lsdException w:name="heading 2" w:semiHidden="1" w:uiPriority="9" w:unhideWhenUsed="1" w:qFormat="1"/>
@@ -6220,10 +6254,6 @@
     <w:lsdException w:name="List Table 5 Dark Accent 6" w:uiPriority="50"/>
     <w:lsdException w:name="List Table 6 Colorful Accent 6" w:uiPriority="51"/>
     <w:lsdException w:name="List Table 7 Colorful Accent 6" w:uiPriority="52"/>
-    <w:lsdException w:name="Mention" w:semiHidden="1" w:unhideWhenUsed="1"/>
-    <w:lsdException w:name="Smart Hyperlink" w:semiHidden="1" w:unhideWhenUsed="1"/>
-    <w:lsdException w:name="Hashtag" w:semiHidden="1" w:unhideWhenUsed="1"/>
-    <w:lsdException w:name="Unresolved Mention" w:semiHidden="1" w:unhideWhenUsed="1"/>
   </w:latentStyles>
   <w:style w:type="paragraph" w:default="1" w:styleId="Normal">
     <w:name w:val="Normal"/>
@@ -6570,6 +6600,25 @@
     <w:uiPriority w:val="99"/>
     <w:rsid w:val="00FC6179"/>
   </w:style>
+  <w:style w:type="table" w:styleId="TableGrid">
+    <w:name w:val="Table Grid"/>
+    <w:basedOn w:val="TableNormal"/>
+    <w:uiPriority w:val="39"/>
+    <w:rsid w:val="008F23AD"/>
+    <w:pPr>
+      <w:spacing w:line="240" w:lineRule="auto"/>
+    </w:pPr>
+    <w:tblPr>
+      <w:tblBorders>
+        <w:top w:val="single" w:sz="4" w:space="0" w:color="auto"/>
+        <w:left w:val="single" w:sz="4" w:space="0" w:color="auto"/>
+        <w:bottom w:val="single" w:sz="4" w:space="0" w:color="auto"/>
+        <w:right w:val="single" w:sz="4" w:space="0" w:color="auto"/>
+        <w:insideH w:val="single" w:sz="4" w:space="0" w:color="auto"/>
+        <w:insideV w:val="single" w:sz="4" w:space="0" w:color="auto"/>
+      </w:tblBorders>
+    </w:tblPr>
+  </w:style>
 </w:styles>
 </file>
 
@@ -6898,7 +6947,7 @@
 </file>
 
 <file path=customXml/itemProps1.xml><?xml version="1.0" encoding="utf-8"?>
-<ds:datastoreItem xmlns:ds="http://schemas.openxmlformats.org/officeDocument/2006/customXml" ds:itemID="{C751331F-3DCA-4416-A88E-AF34AAC897B3}">
+<ds:datastoreItem xmlns:ds="http://schemas.openxmlformats.org/officeDocument/2006/customXml" ds:itemID="{979D23A8-FBB2-471D-963B-EC2598D5A14A}">
   <ds:schemaRefs>
     <ds:schemaRef ds:uri="http://schemas.openxmlformats.org/officeDocument/2006/bibliography"/>
   </ds:schemaRefs>

</xml_diff>